<commit_message>
Forgot to commit last changes of the studying sessión mornign
</commit_message>
<xml_diff>
--- a/BDD_MetodosCasosv3.docx
+++ b/BDD_MetodosCasosv3.docx
@@ -5,13 +5,11 @@
     <w:p>
       <w:pPr>
         <w:pStyle w:val="Ttulo"/>
+      </w:pPr>
+      <w:r>
         <w:rPr>
-          <w:lang w:val="es-MX"/>
-        </w:rPr>
-      </w:pPr>
-      <w:r>
-        <w:rPr>
-          <w:lang w:val="es-MX"/>
+          <w:sz w:val="72"/>
+          <w:szCs w:val="72"/>
         </w:rPr>
         <w:t>Universae - Mundis</w:t>
       </w:r>
@@ -21,7 +19,6 @@
         <w:rPr>
           <w:sz w:val="44"/>
           <w:szCs w:val="44"/>
-          <w:lang w:val="es-MX"/>
         </w:rPr>
       </w:pPr>
     </w:p>
@@ -30,7 +27,6 @@
         <w:rPr>
           <w:sz w:val="44"/>
           <w:szCs w:val="44"/>
-          <w:lang w:val="es-MX"/>
         </w:rPr>
       </w:pPr>
     </w:p>
@@ -39,7 +35,6 @@
         <w:rPr>
           <w:sz w:val="44"/>
           <w:szCs w:val="44"/>
-          <w:lang w:val="es-MX"/>
         </w:rPr>
       </w:pPr>
       <w:r>
@@ -48,42 +43,30 @@
           <w:bCs/>
           <w:sz w:val="44"/>
           <w:szCs w:val="44"/>
-          <w:lang w:val="es-MX"/>
         </w:rPr>
-        <w:t>Materia</w:t>
+        <w:t>Profesor</w:t>
       </w:r>
       <w:r>
         <w:rPr>
           <w:sz w:val="44"/>
           <w:szCs w:val="44"/>
-          <w:lang w:val="es-MX"/>
         </w:rPr>
-        <w:t xml:space="preserve">: </w:t>
-      </w:r>
-      <w:r>
+        <w:t>: Alberto Gasca Bernal</w:t>
+      </w:r>
+    </w:p>
+    <w:p>
+      <w:pPr>
         <w:rPr>
           <w:sz w:val="44"/>
           <w:szCs w:val="44"/>
-          <w:lang w:val="es-MX"/>
         </w:rPr>
-        <w:t>Base de Datos.</w:t>
-      </w:r>
+      </w:pPr>
     </w:p>
     <w:p>
       <w:pPr>
         <w:rPr>
           <w:sz w:val="44"/>
           <w:szCs w:val="44"/>
-          <w:lang w:val="es-MX"/>
-        </w:rPr>
-      </w:pPr>
-    </w:p>
-    <w:p>
-      <w:pPr>
-        <w:rPr>
-          <w:sz w:val="44"/>
-          <w:szCs w:val="44"/>
-          <w:lang w:val="es-MX"/>
         </w:rPr>
       </w:pPr>
       <w:r>
@@ -92,34 +75,37 @@
           <w:bCs/>
           <w:sz w:val="44"/>
           <w:szCs w:val="44"/>
-          <w:lang w:val="es-MX"/>
         </w:rPr>
-        <w:t>Semestre</w:t>
+        <w:t>Materia</w:t>
       </w:r>
       <w:r>
         <w:rPr>
           <w:sz w:val="44"/>
           <w:szCs w:val="44"/>
-          <w:lang w:val="es-MX"/>
         </w:rPr>
-        <w:t>: 1</w:t>
-      </w:r>
-    </w:p>
-    <w:p>
-      <w:pPr>
+        <w:t xml:space="preserve">: </w:t>
+      </w:r>
+      <w:r>
         <w:rPr>
           <w:sz w:val="44"/>
           <w:szCs w:val="44"/>
-          <w:lang w:val="es-MX"/>
         </w:rPr>
-      </w:pPr>
+        <w:t>Base de Datos.</w:t>
+      </w:r>
     </w:p>
     <w:p>
       <w:pPr>
         <w:rPr>
           <w:sz w:val="44"/>
           <w:szCs w:val="44"/>
-          <w:lang w:val="es-MX"/>
+        </w:rPr>
+      </w:pPr>
+    </w:p>
+    <w:p>
+      <w:pPr>
+        <w:rPr>
+          <w:sz w:val="44"/>
+          <w:szCs w:val="44"/>
         </w:rPr>
       </w:pPr>
       <w:r>
@@ -128,92 +114,92 @@
           <w:bCs/>
           <w:sz w:val="44"/>
           <w:szCs w:val="44"/>
-          <w:lang w:val="es-MX"/>
         </w:rPr>
-        <w:t>Alumno</w:t>
+        <w:t>Semestre</w:t>
       </w:r>
       <w:r>
         <w:rPr>
           <w:sz w:val="44"/>
           <w:szCs w:val="44"/>
-          <w:lang w:val="es-MX"/>
         </w:rPr>
-        <w:t xml:space="preserve">: </w:t>
+        <w:t>: 1</w:t>
       </w:r>
       <w:r>
         <w:rPr>
           <w:sz w:val="44"/>
           <w:szCs w:val="44"/>
-          <w:lang w:val="es-MX"/>
+        </w:rPr>
+        <w:t>ro</w:t>
+      </w:r>
+    </w:p>
+    <w:p>
+      <w:pPr>
+        <w:rPr>
+          <w:sz w:val="44"/>
+          <w:szCs w:val="44"/>
+        </w:rPr>
+      </w:pPr>
+    </w:p>
+    <w:p>
+      <w:pPr>
+        <w:rPr>
+          <w:sz w:val="44"/>
+          <w:szCs w:val="44"/>
+        </w:rPr>
+      </w:pPr>
+      <w:r>
+        <w:rPr>
+          <w:b/>
+          <w:bCs/>
+          <w:sz w:val="44"/>
+          <w:szCs w:val="44"/>
+        </w:rPr>
+        <w:t>Alumno</w:t>
+      </w:r>
+      <w:r>
+        <w:rPr>
+          <w:sz w:val="44"/>
+          <w:szCs w:val="44"/>
+        </w:rPr>
+        <w:t xml:space="preserve">: </w:t>
+      </w:r>
+      <w:r>
+        <w:rPr>
+          <w:sz w:val="44"/>
+          <w:szCs w:val="44"/>
         </w:rPr>
         <w:t>Juan Ricardo Medina Castellanos</w:t>
       </w:r>
     </w:p>
     <w:p>
-      <w:pPr>
-        <w:rPr>
-          <w:lang w:val="es-MX"/>
-        </w:rPr>
-      </w:pPr>
-      <w:r>
-        <w:rPr>
-          <w:lang w:val="es-MX"/>
-        </w:rPr>
+      <w:r>
         <w:br w:type="page"/>
       </w:r>
     </w:p>
     <w:p>
       <w:pPr>
         <w:pStyle w:val="Ttulo1"/>
-        <w:rPr>
-          <w:lang w:val="es-MX"/>
-        </w:rPr>
-      </w:pPr>
-      <w:r>
-        <w:rPr>
-          <w:lang w:val="es-MX"/>
-        </w:rPr>
+      </w:pPr>
+      <w:r>
         <w:lastRenderedPageBreak/>
         <w:t>Método Caso 1: PyME en Comercio Detallista</w:t>
       </w:r>
     </w:p>
     <w:p>
-      <w:pPr>
-        <w:rPr>
-          <w:lang w:val="es-MX"/>
-        </w:rPr>
-      </w:pPr>
-      <w:r>
-        <w:rPr>
-          <w:lang w:val="es-MX"/>
-        </w:rPr>
+      <w:r>
         <w:t>Este método de caso aborda el diseño de una base de datos relacional para una PyME del sector retail</w:t>
       </w:r>
     </w:p>
     <w:p>
       <w:pPr>
         <w:pStyle w:val="Ttulo2"/>
-        <w:rPr>
-          <w:lang w:val="es-MX"/>
-        </w:rPr>
-      </w:pPr>
-      <w:r>
-        <w:rPr>
-          <w:lang w:val="es-MX"/>
-        </w:rPr>
+      </w:pPr>
+      <w:r>
         <w:t>Repositorio Git</w:t>
       </w:r>
     </w:p>
     <w:p>
-      <w:pPr>
-        <w:rPr>
-          <w:lang w:val="es-MX"/>
-        </w:rPr>
-      </w:pPr>
-      <w:r>
-        <w:rPr>
-          <w:lang w:val="es-MX"/>
-        </w:rPr>
+      <w:r>
         <w:t xml:space="preserve">URL: </w:t>
       </w:r>
       <w:hyperlink r:id="rId8">
@@ -221,7 +207,6 @@
           <w:rPr>
             <w:rStyle w:val="Hipervnculo"/>
             <w:rFonts w:ascii="Raleway" w:hAnsi="Raleway"/>
-            <w:lang w:val="es-MX"/>
           </w:rPr>
           <w:t>https://github.com/alastoromen-spec/MetodoCaso1</w:t>
         </w:r>
@@ -230,14 +215,8 @@
     <w:p>
       <w:pPr>
         <w:pStyle w:val="Ttulo2"/>
-        <w:rPr>
-          <w:lang w:val="es-MX"/>
-        </w:rPr>
-      </w:pPr>
-      <w:r>
-        <w:rPr>
-          <w:lang w:val="es-MX"/>
-        </w:rPr>
+      </w:pPr>
+      <w:r>
         <w:t xml:space="preserve">Diagrama Entidad-Relación </w:t>
       </w:r>
     </w:p>
@@ -261,7 +240,6 @@
           <w:rFonts w:ascii="Raleway" w:eastAsia="Raleway" w:hAnsi="Raleway" w:cs="Raleway"/>
           <w:b/>
           <w:bCs/>
-          <w:lang w:val="es-ES"/>
         </w:rPr>
         <w:t>Customers</w:t>
       </w:r>
@@ -286,14 +264,12 @@
           <w:rFonts w:ascii="Raleway" w:eastAsia="Raleway" w:hAnsi="Raleway" w:cs="Raleway"/>
           <w:b/>
           <w:bCs/>
-          <w:lang w:val="es-ES"/>
         </w:rPr>
         <w:t>ClienteID</w:t>
       </w:r>
       <w:r>
         <w:rPr>
           <w:rFonts w:ascii="Raleway" w:eastAsia="Raleway" w:hAnsi="Raleway" w:cs="Raleway"/>
-          <w:lang w:val="es-ES"/>
         </w:rPr>
         <w:t xml:space="preserve"> </w:t>
       </w:r>
@@ -302,7 +278,6 @@
           <w:rFonts w:ascii="Raleway" w:eastAsia="Raleway" w:hAnsi="Raleway" w:cs="Raleway"/>
           <w:i/>
           <w:iCs/>
-          <w:lang w:val="es-ES"/>
         </w:rPr>
         <w:t>(PK)</w:t>
       </w:r>
@@ -323,7 +298,6 @@
       <w:r>
         <w:rPr>
           <w:rFonts w:ascii="Raleway" w:eastAsia="Raleway" w:hAnsi="Raleway" w:cs="Raleway"/>
-          <w:lang w:val="es-ES"/>
         </w:rPr>
         <w:t>CustomerName</w:t>
       </w:r>
@@ -344,7 +318,6 @@
       <w:r>
         <w:rPr>
           <w:rFonts w:ascii="Raleway" w:eastAsia="Raleway" w:hAnsi="Raleway" w:cs="Raleway"/>
-          <w:lang w:val="es-ES"/>
         </w:rPr>
         <w:t>Email</w:t>
       </w:r>
@@ -369,7 +342,6 @@
           <w:rFonts w:ascii="Raleway" w:eastAsia="Raleway" w:hAnsi="Raleway" w:cs="Raleway"/>
           <w:b/>
           <w:bCs/>
-          <w:lang w:val="es-ES"/>
         </w:rPr>
         <w:t>Products</w:t>
       </w:r>
@@ -394,14 +366,12 @@
           <w:rFonts w:ascii="Raleway" w:eastAsia="Raleway" w:hAnsi="Raleway" w:cs="Raleway"/>
           <w:b/>
           <w:bCs/>
-          <w:lang w:val="es-ES"/>
         </w:rPr>
         <w:t>ProductoID</w:t>
       </w:r>
       <w:r>
         <w:rPr>
           <w:rFonts w:ascii="Raleway" w:eastAsia="Raleway" w:hAnsi="Raleway" w:cs="Raleway"/>
-          <w:lang w:val="es-ES"/>
         </w:rPr>
         <w:t xml:space="preserve"> </w:t>
       </w:r>
@@ -410,7 +380,6 @@
           <w:rFonts w:ascii="Raleway" w:eastAsia="Raleway" w:hAnsi="Raleway" w:cs="Raleway"/>
           <w:i/>
           <w:iCs/>
-          <w:lang w:val="es-ES"/>
         </w:rPr>
         <w:t>(PK)</w:t>
       </w:r>
@@ -431,7 +400,6 @@
       <w:r>
         <w:rPr>
           <w:rFonts w:ascii="Raleway" w:eastAsia="Raleway" w:hAnsi="Raleway" w:cs="Raleway"/>
-          <w:lang w:val="es-ES"/>
         </w:rPr>
         <w:t>ProductName</w:t>
       </w:r>
@@ -452,7 +420,6 @@
       <w:r>
         <w:rPr>
           <w:rFonts w:ascii="Raleway" w:eastAsia="Raleway" w:hAnsi="Raleway" w:cs="Raleway"/>
-          <w:lang w:val="es-ES"/>
         </w:rPr>
         <w:t>Price</w:t>
       </w:r>
@@ -473,7 +440,6 @@
       <w:r>
         <w:rPr>
           <w:rFonts w:ascii="Raleway" w:eastAsia="Raleway" w:hAnsi="Raleway" w:cs="Raleway"/>
-          <w:lang w:val="es-ES"/>
         </w:rPr>
         <w:t>Stock</w:t>
       </w:r>
@@ -498,7 +464,6 @@
           <w:rFonts w:ascii="Raleway" w:eastAsia="Raleway" w:hAnsi="Raleway" w:cs="Raleway"/>
           <w:b/>
           <w:bCs/>
-          <w:lang w:val="es-ES"/>
         </w:rPr>
         <w:t>Sales</w:t>
       </w:r>
@@ -523,7 +488,6 @@
           <w:rFonts w:ascii="Raleway" w:eastAsia="Raleway" w:hAnsi="Raleway" w:cs="Raleway"/>
           <w:b/>
           <w:bCs/>
-          <w:lang w:val="es-ES"/>
         </w:rPr>
         <w:t>SaleID (PK)</w:t>
       </w:r>
@@ -548,7 +512,6 @@
           <w:rFonts w:ascii="Raleway" w:eastAsia="Raleway" w:hAnsi="Raleway" w:cs="Raleway"/>
           <w:b/>
           <w:bCs/>
-          <w:lang w:val="es-ES"/>
         </w:rPr>
         <w:t>SalesCustomerID (FK-&gt;</w:t>
       </w:r>
@@ -573,7 +536,6 @@
           <w:rFonts w:ascii="Raleway" w:eastAsia="Raleway" w:hAnsi="Raleway" w:cs="Raleway"/>
           <w:b/>
           <w:bCs/>
-          <w:lang w:val="es-ES"/>
         </w:rPr>
         <w:t>SalesProductID (FK-&gt;</w:t>
       </w:r>
@@ -598,7 +560,6 @@
           <w:rFonts w:ascii="Raleway" w:eastAsia="Raleway" w:hAnsi="Raleway" w:cs="Raleway"/>
           <w:b/>
           <w:bCs/>
-          <w:lang w:val="es-ES"/>
         </w:rPr>
         <w:t>SaleID (FK-&gt;Clientes)</w:t>
       </w:r>
@@ -623,7 +584,6 @@
           <w:rFonts w:ascii="Raleway" w:eastAsia="Raleway" w:hAnsi="Raleway" w:cs="Raleway"/>
           <w:b/>
           <w:bCs/>
-          <w:lang w:val="es-ES"/>
         </w:rPr>
         <w:t>Quantity</w:t>
       </w:r>
@@ -648,7 +608,6 @@
           <w:rFonts w:ascii="Raleway" w:eastAsia="Raleway" w:hAnsi="Raleway" w:cs="Raleway"/>
           <w:b/>
           <w:bCs/>
-          <w:lang w:val="es-ES"/>
         </w:rPr>
         <w:t>PriceHistory</w:t>
       </w:r>
@@ -673,7 +632,6 @@
           <w:rFonts w:ascii="Raleway" w:eastAsia="Raleway" w:hAnsi="Raleway" w:cs="Raleway"/>
           <w:b/>
           <w:bCs/>
-          <w:lang w:val="es-ES"/>
         </w:rPr>
         <w:t xml:space="preserve">PriceHistoryID(PK)  </w:t>
       </w:r>
@@ -698,7 +656,6 @@
           <w:rFonts w:ascii="Raleway" w:eastAsia="Raleway" w:hAnsi="Raleway" w:cs="Raleway"/>
           <w:b/>
           <w:bCs/>
-          <w:lang w:val="es-ES"/>
         </w:rPr>
         <w:t>ProductID (FK-&gt;</w:t>
       </w:r>
@@ -723,7 +680,6 @@
           <w:rFonts w:ascii="Raleway" w:eastAsia="Raleway" w:hAnsi="Raleway" w:cs="Raleway"/>
           <w:b/>
           <w:bCs/>
-          <w:lang w:val="es-ES"/>
         </w:rPr>
         <w:t>OldPrice</w:t>
       </w:r>
@@ -748,7 +704,6 @@
           <w:rFonts w:ascii="Raleway" w:eastAsia="Raleway" w:hAnsi="Raleway" w:cs="Raleway"/>
           <w:b/>
           <w:bCs/>
-          <w:lang w:val="es-ES"/>
         </w:rPr>
         <w:t>NewPrice</w:t>
       </w:r>
@@ -773,7 +728,6 @@
           <w:rFonts w:ascii="Raleway" w:eastAsia="Raleway" w:hAnsi="Raleway" w:cs="Raleway"/>
           <w:b/>
           <w:bCs/>
-          <w:lang w:val="es-ES"/>
         </w:rPr>
         <w:t>ChangeDate</w:t>
       </w:r>
@@ -789,108 +743,52 @@
     <w:p>
       <w:pPr>
         <w:pStyle w:val="Listaconvietas"/>
-        <w:rPr>
-          <w:lang w:val="es-MX"/>
-        </w:rPr>
-      </w:pPr>
-      <w:r>
-        <w:rPr>
-          <w:lang w:val="es-MX"/>
-        </w:rPr>
+      </w:pPr>
+      <w:r>
         <w:t>• ¿Cuál fue el principal desafío al identificar las entidades?</w:t>
       </w:r>
     </w:p>
     <w:p>
-      <w:pPr>
-        <w:rPr>
-          <w:lang w:val="es-MX"/>
-        </w:rPr>
-      </w:pPr>
-      <w:r>
-        <w:rPr>
-          <w:lang w:val="es-MX"/>
-        </w:rPr>
+      <w:r>
         <w:t>El principal desafío fue delimitar adecuadamente...</w:t>
       </w:r>
     </w:p>
     <w:p>
       <w:pPr>
         <w:pStyle w:val="Listaconvietas"/>
-        <w:rPr>
-          <w:lang w:val="es-MX"/>
-        </w:rPr>
-      </w:pPr>
-      <w:r>
-        <w:rPr>
-          <w:lang w:val="es-MX"/>
-        </w:rPr>
+      </w:pPr>
+      <w:r>
         <w:t>• ¿Cómo se decidieron los campos y tipos de datos?</w:t>
       </w:r>
     </w:p>
     <w:p>
-      <w:pPr>
-        <w:rPr>
-          <w:lang w:val="es-MX"/>
-        </w:rPr>
-      </w:pPr>
-      <w:r>
-        <w:rPr>
-          <w:lang w:val="es-MX"/>
-        </w:rPr>
+      <w:r>
         <w:t>Se analizaron los requisitos funcionales...</w:t>
       </w:r>
     </w:p>
     <w:p>
       <w:pPr>
         <w:pStyle w:val="Listaconvietas"/>
-        <w:rPr>
-          <w:lang w:val="es-MX"/>
-        </w:rPr>
-      </w:pPr>
-      <w:r>
-        <w:rPr>
-          <w:lang w:val="es-MX"/>
-        </w:rPr>
+      </w:pPr>
+      <w:r>
         <w:t>• ¿Qué beneficios se obtuvieron al normalizar?</w:t>
       </w:r>
     </w:p>
     <w:p>
-      <w:pPr>
-        <w:rPr>
-          <w:lang w:val="es-MX"/>
-        </w:rPr>
-      </w:pPr>
-      <w:r>
-        <w:rPr>
-          <w:lang w:val="es-MX"/>
-        </w:rPr>
+      <w:r>
         <w:t>Se redujo la redundancia y mejoró la consistencia...</w:t>
       </w:r>
     </w:p>
     <w:p>
       <w:pPr>
         <w:pStyle w:val="Listaconvietas"/>
-        <w:rPr>
-          <w:lang w:val="es-MX"/>
-        </w:rPr>
-      </w:pPr>
-      <w:r>
-        <w:rPr>
-          <w:lang w:val="es-MX"/>
-        </w:rPr>
+      </w:pPr>
+      <w:r>
         <w:t>• ¿Qué medidas de protección se implementaron?</w:t>
       </w:r>
     </w:p>
     <w:p>
-      <w:pPr>
-        <w:rPr>
-          <w:lang w:val="es-MX"/>
-        </w:rPr>
-      </w:pPr>
-      <w:r>
-        <w:rPr>
-          <w:lang w:val="es-MX"/>
-        </w:rPr>
+      <w:r>
         <w:t>Se aplicaron controles de acceso, cifrado y respaldos...</w:t>
       </w:r>
     </w:p>
@@ -900,14 +798,12 @@
         <w:rPr>
           <w:sz w:val="40"/>
           <w:szCs w:val="40"/>
-          <w:lang w:val="es-MX"/>
         </w:rPr>
       </w:pPr>
       <w:r>
         <w:rPr>
           <w:sz w:val="40"/>
           <w:szCs w:val="40"/>
-          <w:lang w:val="es-MX"/>
         </w:rPr>
         <w:lastRenderedPageBreak/>
         <w:t>Método Caso 2: Convocatoria Torneo Dominó</w:t>
@@ -916,14 +812,8 @@
     <w:p>
       <w:pPr>
         <w:pStyle w:val="Ttulo2"/>
-        <w:rPr>
-          <w:lang w:val="es-MX"/>
-        </w:rPr>
-      </w:pPr>
-      <w:r>
-        <w:rPr>
-          <w:lang w:val="es-MX"/>
-        </w:rPr>
+      </w:pPr>
+      <w:r>
         <w:t>Repositorio Git</w:t>
       </w:r>
     </w:p>
@@ -943,27 +833,13 @@
     </w:p>
     <w:p/>
     <w:p>
-      <w:pPr>
-        <w:rPr>
-          <w:lang w:val="es-MX"/>
-        </w:rPr>
-      </w:pPr>
-      <w:r>
-        <w:rPr>
-          <w:lang w:val="es-MX"/>
-        </w:rPr>
+      <w:r>
         <w:t xml:space="preserve">Check list de </w:t>
       </w:r>
       <w:r>
-        <w:rPr>
-          <w:lang w:val="es-MX"/>
-        </w:rPr>
         <w:t>requerimientos de la base de datos y queries:</w:t>
       </w:r>
       <w:r>
-        <w:rPr>
-          <w:lang w:val="es-MX"/>
-        </w:rPr>
         <w:br/>
       </w:r>
     </w:p>
@@ -988,14 +864,8 @@
               <w:tabs>
                 <w:tab w:val="left" w:pos="664"/>
               </w:tabs>
-              <w:rPr>
-                <w:lang w:val="es-MX"/>
-              </w:rPr>
             </w:pPr>
             <w:r>
-              <w:rPr>
-                <w:lang w:val="es-MX"/>
-              </w:rPr>
               <w:t>Actividad</w:t>
             </w:r>
           </w:p>
@@ -1005,15 +875,7 @@
             <w:tcW w:w="4390" w:type="dxa"/>
           </w:tcPr>
           <w:p>
-            <w:pPr>
-              <w:rPr>
-                <w:lang w:val="es-MX"/>
-              </w:rPr>
-            </w:pPr>
             <w:r>
-              <w:rPr>
-                <w:lang w:val="es-MX"/>
-              </w:rPr>
               <w:t>Completo</w:t>
             </w:r>
           </w:p>
@@ -1025,15 +887,7 @@
             <w:tcW w:w="4390" w:type="dxa"/>
           </w:tcPr>
           <w:p>
-            <w:pPr>
-              <w:rPr>
-                <w:lang w:val="es-MX"/>
-              </w:rPr>
-            </w:pPr>
             <w:r>
-              <w:rPr>
-                <w:lang w:val="es-MX"/>
-              </w:rPr>
               <w:t xml:space="preserve">Modelo Entidad-Relación (MER) </w:t>
             </w:r>
           </w:p>
@@ -1043,21 +897,12 @@
             <w:tcW w:w="4390" w:type="dxa"/>
           </w:tcPr>
           <w:p>
-            <w:pPr>
-              <w:rPr>
-                <w:lang w:val="es-MX"/>
-              </w:rPr>
-            </w:pPr>
             <w:r>
-              <w:rPr>
-                <w:lang w:val="es-MX"/>
-              </w:rPr>
               <w:t xml:space="preserve">MER </w:t>
             </w:r>
             <w:r>
               <w:rPr>
                 <w:rFonts w:ascii="Segoe UI Emoji" w:hAnsi="Segoe UI Emoji" w:cs="Segoe UI Emoji"/>
-                <w:lang w:val="es-MX"/>
               </w:rPr>
               <w:t>✅</w:t>
             </w:r>
@@ -1070,15 +915,7 @@
             <w:tcW w:w="4390" w:type="dxa"/>
           </w:tcPr>
           <w:p>
-            <w:pPr>
-              <w:rPr>
-                <w:lang w:val="es-MX"/>
-              </w:rPr>
-            </w:pPr>
             <w:r>
-              <w:rPr>
-                <w:lang w:val="es-MX"/>
-              </w:rPr>
               <w:t>Manejador de Objetos de bases de datos usando DDL:</w:t>
             </w:r>
           </w:p>
@@ -1089,14 +926,8 @@
                 <w:ilvl w:val="0"/>
                 <w:numId w:val="12"/>
               </w:numPr>
-              <w:rPr>
-                <w:lang w:val="es-MX"/>
-              </w:rPr>
             </w:pPr>
             <w:r>
-              <w:rPr>
-                <w:lang w:val="es-MX"/>
-              </w:rPr>
               <w:t>Construir y analizar consultas para crear, modificar y eliminar tablas</w:t>
             </w:r>
           </w:p>
@@ -1107,14 +938,8 @@
                 <w:ilvl w:val="0"/>
                 <w:numId w:val="12"/>
               </w:numPr>
-              <w:rPr>
-                <w:lang w:val="es-MX"/>
-              </w:rPr>
             </w:pPr>
             <w:r>
-              <w:rPr>
-                <w:lang w:val="es-MX"/>
-              </w:rPr>
               <w:t xml:space="preserve"> Construir y analizar consultas para crear, modificar y eliminar vistas</w:t>
             </w:r>
           </w:p>
@@ -1125,14 +950,8 @@
                 <w:ilvl w:val="0"/>
                 <w:numId w:val="12"/>
               </w:numPr>
-              <w:rPr>
-                <w:lang w:val="es-MX"/>
-              </w:rPr>
             </w:pPr>
             <w:r>
-              <w:rPr>
-                <w:lang w:val="es-MX"/>
-              </w:rPr>
               <w:t xml:space="preserve"> Construir y analizar procedimientos de almacenado </w:t>
             </w:r>
           </w:p>
@@ -1143,14 +962,8 @@
                 <w:ilvl w:val="0"/>
                 <w:numId w:val="12"/>
               </w:numPr>
-              <w:rPr>
-                <w:lang w:val="es-MX"/>
-              </w:rPr>
             </w:pPr>
             <w:r>
-              <w:rPr>
-                <w:lang w:val="es-MX"/>
-              </w:rPr>
               <w:t xml:space="preserve">Construir y analizar funciones entre otros elegir entre </w:t>
             </w:r>
           </w:p>
@@ -1161,14 +974,8 @@
                 <w:ilvl w:val="1"/>
                 <w:numId w:val="12"/>
               </w:numPr>
-              <w:rPr>
-                <w:lang w:val="es-MX"/>
-              </w:rPr>
             </w:pPr>
             <w:r>
-              <w:rPr>
-                <w:lang w:val="es-MX"/>
-              </w:rPr>
               <w:t xml:space="preserve">índice agrupado “clustered” y </w:t>
             </w:r>
           </w:p>
@@ -1179,24 +986,12 @@
                 <w:ilvl w:val="1"/>
                 <w:numId w:val="12"/>
               </w:numPr>
-              <w:rPr>
-                <w:lang w:val="es-MX"/>
-              </w:rPr>
             </w:pPr>
             <w:r>
-              <w:rPr>
-                <w:lang w:val="es-MX"/>
-              </w:rPr>
               <w:t xml:space="preserve"> índice no agrupado “non-clustered”</w:t>
             </w:r>
           </w:p>
-          <w:p>
-            <w:pPr>
-              <w:rPr>
-                <w:lang w:val="es-MX"/>
-              </w:rPr>
-            </w:pPr>
-          </w:p>
+          <w:p/>
         </w:tc>
         <w:tc>
           <w:tcPr>
@@ -1206,278 +1001,198 @@
             <w:pPr>
               <w:rPr>
                 <w:rFonts w:ascii="Segoe UI Emoji" w:hAnsi="Segoe UI Emoji" w:cs="Segoe UI Emoji"/>
-                <w:lang w:val="es-MX"/>
               </w:rPr>
             </w:pPr>
             <w:r>
-              <w:rPr>
-                <w:lang w:val="es-MX"/>
-              </w:rPr>
               <w:t xml:space="preserve">Queries </w:t>
             </w:r>
             <w:r>
-              <w:rPr>
-                <w:lang w:val="es-MX"/>
-              </w:rPr>
               <w:t>tablas</w:t>
             </w:r>
             <w:r>
               <w:rPr>
                 <w:rFonts w:ascii="Segoe UI Emoji" w:hAnsi="Segoe UI Emoji" w:cs="Segoe UI Emoji"/>
-                <w:lang w:val="es-MX"/>
               </w:rPr>
               <w:t>✅</w:t>
             </w:r>
           </w:p>
           <w:p>
-            <w:pPr>
-              <w:rPr>
-                <w:lang w:val="es-MX"/>
-              </w:rPr>
-            </w:pPr>
             <w:r>
-              <w:rPr>
-                <w:lang w:val="es-MX"/>
-              </w:rPr>
               <w:t xml:space="preserve">Queries vistas </w:t>
             </w:r>
             <w:r>
               <w:rPr>
                 <w:rFonts w:ascii="Segoe UI Emoji" w:hAnsi="Segoe UI Emoji" w:cs="Segoe UI Emoji"/>
-                <w:lang w:val="es-MX"/>
               </w:rPr>
               <w:t>✅</w:t>
             </w:r>
           </w:p>
           <w:p>
-            <w:pPr>
-              <w:rPr>
-                <w:lang w:val="es-MX"/>
-              </w:rPr>
-            </w:pPr>
             <w:r>
-              <w:rPr>
-                <w:lang w:val="es-MX"/>
-              </w:rPr>
               <w:t>Procedimientos de almacenamiento</w:t>
             </w:r>
             <w:r>
               <w:rPr>
                 <w:rFonts w:ascii="Segoe UI Emoji" w:hAnsi="Segoe UI Emoji" w:cs="Segoe UI Emoji"/>
-                <w:lang w:val="es-MX"/>
               </w:rPr>
               <w:t>✅</w:t>
             </w:r>
           </w:p>
           <w:p>
-            <w:pPr>
-              <w:rPr>
-                <w:lang w:val="es-MX"/>
-              </w:rPr>
-            </w:pPr>
             <w:r>
-              <w:rPr>
-                <w:lang w:val="es-MX"/>
-              </w:rPr>
               <w:t>Funciones</w:t>
             </w:r>
             <w:r>
-              <w:rPr>
-                <w:lang w:val="es-MX"/>
-              </w:rPr>
               <w:t xml:space="preserve"> clustered</w:t>
             </w:r>
           </w:p>
           <w:p>
-            <w:pPr>
-              <w:rPr>
-                <w:lang w:val="es-MX"/>
-              </w:rPr>
-            </w:pPr>
             <w:r>
-              <w:rPr>
-                <w:lang w:val="es-MX"/>
-              </w:rPr>
               <w:t>Funciones non-clustered</w:t>
             </w:r>
           </w:p>
-          <w:p>
-            <w:pPr>
-              <w:rPr>
-                <w:lang w:val="es-MX"/>
-              </w:rPr>
-            </w:pPr>
-          </w:p>
+          <w:p/>
         </w:tc>
       </w:tr>
     </w:tbl>
+    <w:p/>
     <w:p>
-      <w:pPr>
-        <w:rPr>
-          <w:lang w:val="es-MX"/>
-        </w:rPr>
-      </w:pPr>
+      <w:r>
+        <w:t xml:space="preserve"> </w:t>
+      </w:r>
     </w:p>
     <w:p>
       <w:pPr>
-        <w:rPr>
-          <w:lang w:val="es-MX"/>
-        </w:rPr>
-      </w:pPr>
-      <w:r>
-        <w:rPr>
-          <w:lang w:val="es-MX"/>
-        </w:rPr>
-        <w:t xml:space="preserve"> </w:t>
+        <w:pStyle w:val="Ttulo2"/>
+      </w:pPr>
+      <w:r>
+        <w:t>Diagrama Entidad-Relación</w:t>
       </w:r>
     </w:p>
     <w:p>
-      <w:pPr>
-        <w:pStyle w:val="Ttulo2"/>
-        <w:rPr>
-          <w:lang w:val="es-MX"/>
-        </w:rPr>
-      </w:pPr>
-      <w:r>
-        <w:rPr>
-          <w:lang w:val="es-MX"/>
-        </w:rPr>
-        <w:t>Diagrama Entidad-Relación</w:t>
+      <w:r>
+        <w:t>+</w:t>
+      </w:r>
+      <w:r>
+        <w:t>Players</w:t>
+      </w:r>
+      <w:r>
+        <w:br/>
+        <w:t>-</w:t>
+      </w:r>
+      <w:r>
+        <w:t>PlayerID</w:t>
+      </w:r>
+      <w:r>
+        <w:t xml:space="preserve"> (PK)</w:t>
+      </w:r>
+      <w:r>
+        <w:br/>
+        <w:t>-</w:t>
+      </w:r>
+      <w:r>
+        <w:t xml:space="preserve">Name </w:t>
+      </w:r>
+      <w:r>
+        <w:br/>
+        <w:t>-</w:t>
+      </w:r>
+      <w:r>
+        <w:t xml:space="preserve">SkillLevel </w:t>
+      </w:r>
+      <w:r>
+        <w:br/>
+      </w:r>
+      <w:r>
+        <w:br/>
+        <w:t>+</w:t>
+      </w:r>
+      <w:r>
+        <w:t xml:space="preserve">Registrations </w:t>
+      </w:r>
+      <w:r>
+        <w:br/>
+        <w:t>-</w:t>
+      </w:r>
+      <w:r>
+        <w:t>RegistrationID</w:t>
+      </w:r>
+      <w:r>
+        <w:t xml:space="preserve"> (PK)</w:t>
+      </w:r>
+      <w:r>
+        <w:br/>
+        <w:t>-</w:t>
+      </w:r>
+      <w:r>
+        <w:t>PlayerID</w:t>
+      </w:r>
+      <w:r>
+        <w:t xml:space="preserve"> (FK-&gt;Jugadores.ID_Jugador)</w:t>
+      </w:r>
+      <w:r>
+        <w:br/>
+        <w:t>-</w:t>
+      </w:r>
+      <w:r>
+        <w:t xml:space="preserve">RegistrationDate </w:t>
+      </w:r>
+      <w:r>
+        <w:br/>
+      </w:r>
+      <w:r>
+        <w:br/>
+        <w:t>+</w:t>
+      </w:r>
+      <w:r>
+        <w:t>Matches</w:t>
+      </w:r>
+      <w:r>
+        <w:br/>
+        <w:t>-</w:t>
+      </w:r>
+      <w:r>
+        <w:t>MatchID</w:t>
+      </w:r>
+      <w:r>
+        <w:t xml:space="preserve"> (PK)</w:t>
+      </w:r>
+      <w:r>
+        <w:br/>
+        <w:t>-</w:t>
+      </w:r>
+      <w:r>
+        <w:t>Player1ID</w:t>
+      </w:r>
+      <w:r>
+        <w:t xml:space="preserve"> (FK-&gt;Jugadores.ID_Jugador)</w:t>
+      </w:r>
+      <w:r>
+        <w:br/>
+      </w:r>
+      <w:r>
+        <w:lastRenderedPageBreak/>
+        <w:t>-</w:t>
+      </w:r>
+      <w:r>
+        <w:t>Player2ID</w:t>
+      </w:r>
+      <w:r>
+        <w:t xml:space="preserve"> (FK-&gt;Jugadores.ID_Jugador)</w:t>
+      </w:r>
+      <w:r>
+        <w:br/>
+        <w:t>-</w:t>
+      </w:r>
+      <w:r>
+        <w:t>RoundNumber</w:t>
       </w:r>
     </w:p>
     <w:p>
-      <w:r>
-        <w:t>+</w:t>
-      </w:r>
-      <w:r>
-        <w:t>Players</w:t>
-      </w:r>
-      <w:r>
-        <w:br/>
-        <w:t>-</w:t>
-      </w:r>
-      <w:r>
-        <w:t>PlayerID</w:t>
-      </w:r>
-      <w:r>
-        <w:t xml:space="preserve"> (PK)</w:t>
-      </w:r>
-      <w:r>
-        <w:br/>
-        <w:t>-</w:t>
-      </w:r>
-      <w:r>
-        <w:t xml:space="preserve">Name </w:t>
-      </w:r>
-      <w:r>
-        <w:br/>
-        <w:t>-</w:t>
-      </w:r>
-      <w:r>
-        <w:t xml:space="preserve">SkillLevel </w:t>
-      </w:r>
-      <w:r>
-        <w:br/>
-      </w:r>
-      <w:r>
-        <w:br/>
-        <w:t>+</w:t>
-      </w:r>
-      <w:r>
-        <w:t xml:space="preserve">Registrations </w:t>
-      </w:r>
-      <w:r>
-        <w:br/>
-        <w:t>-</w:t>
-      </w:r>
-      <w:r>
-        <w:t>RegistrationID</w:t>
-      </w:r>
-      <w:r>
-        <w:t xml:space="preserve"> (PK)</w:t>
-      </w:r>
-      <w:r>
-        <w:br/>
-        <w:t>-</w:t>
-      </w:r>
-      <w:r>
-        <w:t>PlayerID</w:t>
-      </w:r>
-      <w:r>
-        <w:t xml:space="preserve"> (FK-&gt;Jugadores.ID_Jugador)</w:t>
-      </w:r>
-      <w:r>
-        <w:br/>
-        <w:t>-</w:t>
-      </w:r>
-      <w:r>
-        <w:t xml:space="preserve">RegistrationDate </w:t>
-      </w:r>
-      <w:r>
-        <w:br/>
-      </w:r>
-      <w:r>
-        <w:br/>
-        <w:t>+</w:t>
-      </w:r>
-      <w:r>
-        <w:t>M</w:t>
-      </w:r>
-      <w:r>
-        <w:t>atches</w:t>
-      </w:r>
-      <w:r>
-        <w:br/>
-        <w:t>-</w:t>
-      </w:r>
-      <w:r>
-        <w:t>MatchID</w:t>
-      </w:r>
-      <w:r>
-        <w:t xml:space="preserve"> (PK)</w:t>
-      </w:r>
-      <w:r>
-        <w:br/>
-        <w:t>-</w:t>
-      </w:r>
-      <w:r>
-        <w:t>Player1ID</w:t>
-      </w:r>
-      <w:r>
-        <w:t xml:space="preserve"> (FK-&gt;Jugadores.ID_Jugador)</w:t>
-      </w:r>
-      <w:r>
-        <w:br/>
-      </w:r>
-      <w:r>
-        <w:lastRenderedPageBreak/>
-        <w:t>-</w:t>
-      </w:r>
-      <w:r>
-        <w:t>Player2ID</w:t>
-      </w:r>
-      <w:r>
-        <w:t xml:space="preserve"> (FK-&gt;Jugadores.ID_Jugador)</w:t>
-      </w:r>
-      <w:r>
-        <w:br/>
-        <w:t>-</w:t>
-      </w:r>
-      <w:r>
-        <w:t>RoundNumber</w:t>
-      </w:r>
-    </w:p>
-    <w:p>
       <w:pPr>
         <w:pStyle w:val="Ttulo2"/>
-        <w:rPr>
-          <w:lang w:val="es-MX"/>
-        </w:rPr>
-      </w:pPr>
-      <w:r>
-        <w:rPr>
-          <w:lang w:val="es-MX"/>
-        </w:rPr>
+      </w:pPr>
+      <w:r>
         <w:t>Preguntas</w:t>
       </w:r>
     </w:p>
@@ -1491,14 +1206,12 @@
         <w:rPr>
           <w:b/>
           <w:bCs/>
-          <w:lang w:val="es-MX"/>
         </w:rPr>
       </w:pPr>
       <w:r>
         <w:rPr>
           <w:b/>
           <w:bCs/>
-          <w:lang w:val="es-MX"/>
         </w:rPr>
         <w:t xml:space="preserve">¿Cuál fue el impacto de la creación de tablas con valores NULL y NOT NULL en la integridad de los datos del torneo? </w:t>
       </w:r>
@@ -1510,26 +1223,14 @@
           <w:ilvl w:val="1"/>
           <w:numId w:val="13"/>
         </w:numPr>
-        <w:rPr>
-          <w:lang w:val="es-MX"/>
-        </w:rPr>
-      </w:pPr>
-      <w:r>
-        <w:rPr>
-          <w:lang w:val="es-MX"/>
-        </w:rPr>
+      </w:pPr>
+      <w:r>
         <w:t xml:space="preserve">Ayuda a poder manipular la variable y alocar el espacio de </w:t>
       </w:r>
       <w:r>
-        <w:rPr>
-          <w:lang w:val="es-MX"/>
-        </w:rPr>
         <w:t xml:space="preserve">memoria antes de tener los datos reales o de ejemplo y que se puedan ejecutar </w:t>
       </w:r>
       <w:r>
-        <w:rPr>
-          <w:lang w:val="es-MX"/>
-        </w:rPr>
         <w:t xml:space="preserve">otras instrucciones sin generar errores. </w:t>
       </w:r>
     </w:p>
@@ -1543,14 +1244,12 @@
         <w:rPr>
           <w:b/>
           <w:bCs/>
-          <w:lang w:val="es-MX"/>
         </w:rPr>
       </w:pPr>
       <w:r>
         <w:rPr>
           <w:b/>
           <w:bCs/>
-          <w:lang w:val="es-MX"/>
         </w:rPr>
         <w:t xml:space="preserve">¿Cómo mejoraron las vistas la eficiencia de las consultas en la gestión del torneo? </w:t>
       </w:r>
@@ -1562,62 +1261,32 @@
           <w:ilvl w:val="1"/>
           <w:numId w:val="13"/>
         </w:numPr>
-        <w:rPr>
-          <w:lang w:val="es-MX"/>
-        </w:rPr>
-      </w:pPr>
-      <w:r>
-        <w:rPr>
-          <w:lang w:val="es-MX"/>
-        </w:rPr>
+      </w:pPr>
+      <w:r>
         <w:t xml:space="preserve">Básicamente </w:t>
       </w:r>
       <w:r>
-        <w:rPr>
-          <w:lang w:val="es-MX"/>
-        </w:rPr>
         <w:t>las View son queries nombrados y guardados</w:t>
       </w:r>
       <w:r>
-        <w:rPr>
-          <w:lang w:val="es-MX"/>
-        </w:rPr>
         <w:t>, evitan tener que escribir un query cada vez que se requiera</w:t>
       </w:r>
       <w:r>
-        <w:rPr>
-          <w:lang w:val="es-MX"/>
-        </w:rPr>
         <w:t xml:space="preserve"> hacer una consulta frecuente. En base a las necesidades del torneo, las necesidades de los involucrados y quienes necesiten ver la base de datos, se puede anticipar y </w:t>
       </w:r>
       <w:r>
-        <w:rPr>
-          <w:lang w:val="es-MX"/>
-        </w:rPr>
         <w:t>crear Views</w:t>
       </w:r>
       <w:r>
-        <w:rPr>
-          <w:lang w:val="es-MX"/>
-        </w:rPr>
         <w:t xml:space="preserve">. En este caso se creo </w:t>
       </w:r>
       <w:r>
-        <w:rPr>
-          <w:lang w:val="es-MX"/>
-        </w:rPr>
         <w:t xml:space="preserve">una View para solventar </w:t>
       </w:r>
       <w:r>
-        <w:rPr>
-          <w:lang w:val="es-MX"/>
-        </w:rPr>
         <w:t>el requerimiento de ver los jugadores por categorí</w:t>
       </w:r>
       <w:r>
-        <w:rPr>
-          <w:lang w:val="es-MX"/>
-        </w:rPr>
         <w:t>a.</w:t>
       </w:r>
     </w:p>
@@ -1625,9 +1294,6 @@
       <w:pPr>
         <w:pStyle w:val="Prrafodelista"/>
         <w:ind w:left="792"/>
-        <w:rPr>
-          <w:lang w:val="es-MX"/>
-        </w:rPr>
       </w:pPr>
     </w:p>
     <w:p>
@@ -1640,14 +1306,12 @@
         <w:rPr>
           <w:b/>
           <w:bCs/>
-          <w:lang w:val="es-MX"/>
         </w:rPr>
       </w:pPr>
       <w:r>
         <w:rPr>
           <w:b/>
           <w:bCs/>
-          <w:lang w:val="es-MX"/>
         </w:rPr>
         <w:t xml:space="preserve">¿Qué ventajas ofrecieron los procedimientos almacenados en la automatización de tareas en el torneo? </w:t>
       </w:r>
@@ -1659,32 +1323,17 @@
           <w:ilvl w:val="1"/>
           <w:numId w:val="13"/>
         </w:numPr>
-        <w:rPr>
-          <w:lang w:val="es-MX"/>
-        </w:rPr>
-      </w:pPr>
-      <w:r>
-        <w:rPr>
-          <w:lang w:val="es-MX"/>
-        </w:rPr>
+      </w:pPr>
+      <w:r>
         <w:t xml:space="preserve">El pase de parámetros en la ejecución de un SP es una gran </w:t>
       </w:r>
       <w:r>
-        <w:rPr>
-          <w:lang w:val="es-MX"/>
-        </w:rPr>
         <w:t>ventaja,</w:t>
       </w:r>
       <w:r>
-        <w:rPr>
-          <w:lang w:val="es-MX"/>
-        </w:rPr>
         <w:t xml:space="preserve"> así como ahorro de recursos para hacer tareas repetitivas y mantener la lógica de </w:t>
       </w:r>
       <w:r>
-        <w:rPr>
-          <w:lang w:val="es-MX"/>
-        </w:rPr>
         <w:t>modificación de tablas oculta.</w:t>
       </w:r>
     </w:p>
@@ -1696,12 +1345,14 @@
           <w:numId w:val="13"/>
         </w:numPr>
         <w:rPr>
-          <w:lang w:val="es-MX"/>
+          <w:b/>
+          <w:bCs/>
         </w:rPr>
       </w:pPr>
       <w:r>
         <w:rPr>
-          <w:lang w:val="es-MX"/>
+          <w:b/>
+          <w:bCs/>
         </w:rPr>
         <w:t>¿En qué escenarios es más beneficioso utilizar índices agrupados en lugar de no agrupados en la base de datos del torneo?</w:t>
       </w:r>
@@ -1713,79 +1364,54 @@
           <w:ilvl w:val="1"/>
           <w:numId w:val="13"/>
         </w:numPr>
-        <w:rPr>
-          <w:lang w:val="es-MX"/>
-        </w:rPr>
-      </w:pPr>
-      <w:r>
-        <w:rPr>
-          <w:lang w:val="es-MX"/>
-        </w:rPr>
+      </w:pPr>
+      <w:r>
         <w:t>Casi siempre es ideal usar Clustered por su eficacia además de que lleva un orden físico en la memoria. El unclustered suele utilizarse para Llaves con valores largos o cuando se realiza alto volumen de consultas a la BD.</w:t>
       </w:r>
     </w:p>
     <w:p>
       <w:pPr>
-        <w:pStyle w:val="Ttulo1"/>
         <w:rPr>
-          <w:lang w:val="es-MX"/>
+          <w:rFonts w:asciiTheme="majorHAnsi" w:eastAsiaTheme="majorEastAsia" w:hAnsiTheme="majorHAnsi" w:cstheme="majorBidi"/>
+          <w:b/>
+          <w:bCs/>
+          <w:color w:val="365F91" w:themeColor="accent1" w:themeShade="BF"/>
+          <w:sz w:val="28"/>
+          <w:szCs w:val="28"/>
         </w:rPr>
       </w:pPr>
       <w:r>
-        <w:rPr>
-          <w:lang w:val="es-MX"/>
-        </w:rPr>
-        <w:t xml:space="preserve">Método Caso </w:t>
-      </w:r>
-      <w:r>
-        <w:rPr>
-          <w:lang w:val="es-MX"/>
-        </w:rPr>
-        <w:t>3</w:t>
-      </w:r>
-      <w:r>
-        <w:rPr>
-          <w:lang w:val="es-MX"/>
-        </w:rPr>
-        <w:t>:</w:t>
-      </w:r>
-      <w:r>
-        <w:rPr>
-          <w:lang w:val="es-MX"/>
-        </w:rPr>
-        <w:t xml:space="preserve"> Unidad 6</w:t>
-      </w:r>
-      <w:r>
-        <w:rPr>
-          <w:lang w:val="es-MX"/>
-        </w:rPr>
-        <w:t xml:space="preserve"> Sistema de Gestión HCE</w:t>
+        <w:br w:type="page"/>
       </w:r>
     </w:p>
     <w:p>
       <w:pPr>
-        <w:rPr>
-          <w:lang w:val="es-MX"/>
-        </w:rPr>
-      </w:pPr>
-      <w:r>
-        <w:rPr>
-          <w:lang w:val="es-MX"/>
-        </w:rPr>
-        <w:t>Este caso analiza el diseño y optimización de bases de datos para un sistema de Historia Clínica Electrónica</w:t>
+        <w:pStyle w:val="Ttulo1"/>
+      </w:pPr>
+      <w:r>
+        <w:lastRenderedPageBreak/>
+        <w:t xml:space="preserve">Método Caso 3: </w:t>
+      </w:r>
+      <w:r>
+        <w:t>Historia Clínica Electrónica</w:t>
+      </w:r>
+      <w:r>
+        <w:t xml:space="preserve"> </w:t>
+      </w:r>
+      <w:r>
+        <w:t>U6 Lenguajes de consulta relacionales</w:t>
       </w:r>
     </w:p>
     <w:p>
+      <w:r>
+        <w:t>Este caso analiza el diseño y optimización de bases de datos para un sistema de Historia Clínica Electrónica</w:t>
+      </w:r>
+    </w:p>
+    <w:p>
       <w:pPr>
         <w:pStyle w:val="Ttulo2"/>
-        <w:rPr>
-          <w:lang w:val="es-MX"/>
-        </w:rPr>
-      </w:pPr>
-      <w:r>
-        <w:rPr>
-          <w:lang w:val="es-MX"/>
-        </w:rPr>
+      </w:pPr>
+      <w:r>
         <w:t>Repositorio Git</w:t>
       </w:r>
     </w:p>
@@ -1806,135 +1432,70 @@
     <w:p>
       <w:pPr>
         <w:pStyle w:val="Ttulo2"/>
-        <w:rPr>
-          <w:lang w:val="es-MX"/>
-        </w:rPr>
-      </w:pPr>
-      <w:r>
-        <w:rPr>
-          <w:lang w:val="es-MX"/>
-        </w:rPr>
+      </w:pPr>
+      <w:r>
         <w:t>Diagrama Entidad-Relación (Texto)</w:t>
       </w:r>
     </w:p>
     <w:p>
-      <w:pPr>
-        <w:rPr>
-          <w:lang w:val="es-MX"/>
-        </w:rPr>
-      </w:pPr>
-      <w:r>
-        <w:rPr>
-          <w:lang w:val="es-MX"/>
-        </w:rPr>
+      <w:r>
         <w:t>+Pacientes</w:t>
       </w:r>
       <w:r>
-        <w:rPr>
-          <w:lang w:val="es-MX"/>
-        </w:rPr>
         <w:br/>
         <w:t>-ID_Paciente (PK)</w:t>
       </w:r>
       <w:r>
-        <w:rPr>
-          <w:lang w:val="es-MX"/>
-        </w:rPr>
         <w:br/>
         <w:t>-Nombre</w:t>
       </w:r>
       <w:r>
-        <w:rPr>
-          <w:lang w:val="es-MX"/>
-        </w:rPr>
         <w:br/>
         <w:t>-Fecha_Nacimiento</w:t>
       </w:r>
       <w:r>
-        <w:rPr>
-          <w:lang w:val="es-MX"/>
-        </w:rPr>
         <w:br/>
       </w:r>
       <w:r>
-        <w:rPr>
-          <w:lang w:val="es-MX"/>
-        </w:rPr>
         <w:br/>
         <w:t>+Consultas</w:t>
       </w:r>
       <w:r>
-        <w:rPr>
-          <w:lang w:val="es-MX"/>
-        </w:rPr>
         <w:br/>
         <w:t>-ID_Consulta (PK)</w:t>
       </w:r>
       <w:r>
-        <w:rPr>
-          <w:lang w:val="es-MX"/>
-        </w:rPr>
         <w:br/>
-      </w:r>
-      <w:r>
-        <w:rPr>
-          <w:lang w:val="es-MX"/>
-        </w:rPr>
-        <w:lastRenderedPageBreak/>
         <w:t>-ID_Paciente (FK-&gt;Pacientes.ID_Paciente)</w:t>
       </w:r>
       <w:r>
-        <w:rPr>
-          <w:lang w:val="es-MX"/>
-        </w:rPr>
         <w:br/>
         <w:t>-Fecha</w:t>
       </w:r>
       <w:r>
-        <w:rPr>
-          <w:lang w:val="es-MX"/>
-        </w:rPr>
         <w:br/>
         <w:t>-Diagnóstico</w:t>
       </w:r>
       <w:r>
-        <w:rPr>
-          <w:lang w:val="es-MX"/>
-        </w:rPr>
         <w:br/>
       </w:r>
       <w:r>
-        <w:rPr>
-          <w:lang w:val="es-MX"/>
-        </w:rPr>
         <w:br/>
         <w:t>+Resultados</w:t>
       </w:r>
       <w:r>
-        <w:rPr>
-          <w:lang w:val="es-MX"/>
-        </w:rPr>
         <w:br/>
         <w:t>-ID_Resultado (PK)</w:t>
       </w:r>
       <w:r>
-        <w:rPr>
-          <w:lang w:val="es-MX"/>
-        </w:rPr>
         <w:br/>
         <w:t>-ID_Consulta (FK-&gt;Consultas.ID_Consulta)</w:t>
       </w:r>
       <w:r>
-        <w:rPr>
-          <w:lang w:val="es-MX"/>
-        </w:rPr>
         <w:br/>
         <w:t>-Tipo_Prueba</w:t>
       </w:r>
       <w:r>
-        <w:rPr>
-          <w:lang w:val="es-MX"/>
-        </w:rPr>
         <w:br/>
         <w:t>-Valor</w:t>
       </w:r>
@@ -1948,127 +1509,46 @@
       </w:r>
     </w:p>
     <w:p>
-      <w:pPr>
-        <w:pStyle w:val="Listaconvietas"/>
-      </w:pPr>
-      <w:r>
-        <w:t>• Impacto de NULL/NOT NULL?</w:t>
+      <w:r>
+        <w:t xml:space="preserve">1. ¿Cuál fue el impacto de la creación de tablas con valores NULL y NOT NULL en la integridad de los datos? </w:t>
       </w:r>
     </w:p>
+    <w:p/>
     <w:p>
-      <w:pPr>
-        <w:rPr>
-          <w:lang w:val="es-MX"/>
-        </w:rPr>
-      </w:pPr>
-      <w:r>
-        <w:rPr>
-          <w:lang w:val="es-MX"/>
-        </w:rPr>
-        <w:t>Define integridad y asegura datos críticos...</w:t>
+      <w:r>
+        <w:t>2. ¿En qué escenarios es más beneficioso utilizar índices agrupados en lugar de no agrupados en la base de datos del HCE?</w:t>
       </w:r>
     </w:p>
+    <w:p/>
+    <w:p/>
     <w:p>
-      <w:pPr>
-        <w:pStyle w:val="Listaconvietas"/>
-      </w:pPr>
-      <w:r>
-        <w:t>• Uso de índices agrupados?</w:t>
+      <w:r>
+        <w:t xml:space="preserve"> 3. ¿Cuál es la importancia de utilizar diferentes tipos de uniones (Inner Join, Left Join, Right Join, etc.) en las consultas SQL? </w:t>
       </w:r>
     </w:p>
+    <w:p/>
+    <w:p/>
     <w:p>
       <w:r>
-        <w:t>Útiles para consultas secuenciales...</w:t>
+        <w:t xml:space="preserve">4. ¿Cómo afectan las cláusulas de filtrado (Where, Order By) a la eficiencia de una consulta SQL? </w:t>
       </w:r>
     </w:p>
+    <w:p/>
+    <w:p/>
     <w:p>
-      <w:pPr>
-        <w:pStyle w:val="Listaconvietas"/>
-      </w:pPr>
-      <w:r>
-        <w:t>• Importancia de diferentes JOIN?</w:t>
+      <w:r>
+        <w:t>5. ¿Qué ventajas ofrece el uso de funciones de agregación (Min, Max, Count, AVG, Sum) en el análisis de datos?</w:t>
       </w:r>
     </w:p>
+    <w:p/>
+    <w:p/>
     <w:p>
-      <w:pPr>
-        <w:rPr>
-          <w:lang w:val="es-MX"/>
-        </w:rPr>
-      </w:pPr>
-      <w:r>
-        <w:rPr>
-          <w:lang w:val="es-MX"/>
-        </w:rPr>
-        <w:t>Permiten combinar datos según necesidad...</w:t>
+      <w:r>
+        <w:t xml:space="preserve"> 6. ¿Qué consideraciones se deben tener en cuenta al utilizar las sentencias INSERT, UPDATE y DELETE en una base de datos relacional?</w:t>
       </w:r>
     </w:p>
-    <w:p>
-      <w:pPr>
-        <w:pStyle w:val="Listaconvietas"/>
-      </w:pPr>
-      <w:r>
-        <w:t>• Efecto de WHERE y ORDER BY?</w:t>
-      </w:r>
-    </w:p>
-    <w:p>
-      <w:pPr>
-        <w:rPr>
-          <w:lang w:val="es-MX"/>
-        </w:rPr>
-      </w:pPr>
-      <w:r>
-        <w:rPr>
-          <w:lang w:val="es-MX"/>
-        </w:rPr>
-        <w:t>Mejoran precisión pero afectan rendimiento...</w:t>
-      </w:r>
-    </w:p>
-    <w:p>
-      <w:pPr>
-        <w:pStyle w:val="Listaconvietas"/>
-        <w:rPr>
-          <w:lang w:val="es-MX"/>
-        </w:rPr>
-      </w:pPr>
-      <w:r>
-        <w:rPr>
-          <w:lang w:val="es-MX"/>
-        </w:rPr>
-        <w:t>• Ventajas de funciones de agregación?</w:t>
-      </w:r>
-    </w:p>
-    <w:p>
-      <w:r>
-        <w:t>Permiten análisis estadístico...</w:t>
-      </w:r>
-    </w:p>
-    <w:p>
-      <w:pPr>
-        <w:pStyle w:val="Listaconvietas"/>
-        <w:rPr>
-          <w:lang w:val="es-MX"/>
-        </w:rPr>
-      </w:pPr>
-      <w:r>
-        <w:rPr>
-          <w:lang w:val="es-MX"/>
-        </w:rPr>
-        <w:t>• Consideraciones para INSERT/UPDATE/DELETE?</w:t>
-      </w:r>
-    </w:p>
-    <w:p>
-      <w:pPr>
-        <w:rPr>
-          <w:lang w:val="es-MX"/>
-        </w:rPr>
-      </w:pPr>
-      <w:r>
-        <w:rPr>
-          <w:lang w:val="es-MX"/>
-        </w:rPr>
-        <w:t>Controlar integridad, restricciones y transacciones...</w:t>
-      </w:r>
-    </w:p>
+    <w:p/>
+    <w:p/>
     <w:sectPr>
       <w:headerReference w:type="default" r:id="rId11"/>
       <w:pgSz w:w="12240" w:h="15840"/>
@@ -2132,6 +1612,8 @@
 
 <file path=word/header1.xml><?xml version="1.0" encoding="utf-8"?>
 <w:hdr xmlns:wpc="http://schemas.microsoft.com/office/word/2010/wordprocessingCanvas" xmlns:cx="http://schemas.microsoft.com/office/drawing/2014/chartex" xmlns:cx1="http://schemas.microsoft.com/office/drawing/2015/9/8/chartex" xmlns:cx2="http://schemas.microsoft.com/office/drawing/2015/10/21/chartex" xmlns:cx3="http://schemas.microsoft.com/office/drawing/2016/5/9/chartex" xmlns:cx4="http://schemas.microsoft.com/office/drawing/2016/5/10/chartex" xmlns:cx5="http://schemas.microsoft.com/office/drawing/2016/5/11/chartex" xmlns:cx6="http://schemas.microsoft.com/office/drawing/2016/5/12/chartex" xmlns:cx7="http://schemas.microsoft.com/office/drawing/2016/5/13/chartex" xmlns:cx8="http://schemas.microsoft.com/office/drawing/2016/5/14/chartex" xmlns:mc="http://schemas.openxmlformats.org/markup-compatibility/2006" xmlns:aink="http://schemas.microsoft.com/office/drawing/2016/ink" xmlns:am3d="http://schemas.microsoft.com/office/drawing/2017/model3d" xmlns:o="urn:schemas-microsoft-com:office:office" xmlns:oel="http://schemas.microsoft.com/office/2019/extlst" xmlns:r="http://schemas.openxmlformats.org/officeDocument/2006/relationships" xmlns:m="http://schemas.openxmlformats.org/officeDocument/2006/math" xmlns:v="urn:schemas-microsoft-com:vml" xmlns:wp14="http://schemas.microsoft.com/office/word/2010/wordprocessingDrawing" xmlns:wp="http://schemas.openxmlformats.org/drawingml/2006/wordprocessingDrawing" xmlns:w10="urn:schemas-microsoft-com:office:word" xmlns:w="http://schemas.openxmlformats.org/wordprocessingml/2006/main" xmlns:w14="http://schemas.microsoft.com/office/word/2010/wordml" xmlns:w15="http://schemas.microsoft.com/office/word/2012/wordml" xmlns:w16cex="http://schemas.microsoft.com/office/word/2018/wordml/cex" xmlns:w16cid="http://schemas.microsoft.com/office/word/2016/wordml/cid" xmlns:w16="http://schemas.microsoft.com/office/word/2018/wordml" xmlns:w16du="http://schemas.microsoft.com/office/word/2023/wordml/word16du" xmlns:w16sdtdh="http://schemas.microsoft.com/office/word/2020/wordml/sdtdatahash" xmlns:w16sdtfl="http://schemas.microsoft.com/office/word/2024/wordml/sdtformatlock" xmlns:w16se="http://schemas.microsoft.com/office/word/2015/wordml/symex" xmlns:wpg="http://schemas.microsoft.com/office/word/2010/wordprocessingGroup" xmlns:wpi="http://schemas.microsoft.com/office/word/2010/wordprocessingInk" xmlns:wne="http://schemas.microsoft.com/office/word/2006/wordml" xmlns:wps="http://schemas.microsoft.com/office/word/2010/wordprocessingShape" mc:Ignorable="w14 w15 w16se w16cid w16 w16cex w16sdtdh w16sdtfl w16du wp14">
+  <w:bookmarkStart w:id="0" w:name="_Hlk110253055"/>
+  <w:bookmarkStart w:id="1" w:name="_Hlk110253056"/>
   <w:p>
     <w:pPr>
       <w:pStyle w:val="Encabezado"/>
@@ -2140,11 +1622,8 @@
         <w:color w:val="124C8F"/>
       </w:rPr>
     </w:pPr>
-    <w:bookmarkStart w:id="0" w:name="_Hlk110253055"/>
-    <w:bookmarkStart w:id="1" w:name="_Hlk110253056"/>
     <w:r>
       <w:rPr>
-        <w:noProof/>
         <w:color w:val="124C8F"/>
         <w:sz w:val="18"/>
         <w:szCs w:val="18"/>
@@ -2226,9 +1705,6 @@
       </mc:AlternateContent>
     </w:r>
     <w:r>
-      <w:rPr>
-        <w:noProof/>
-      </w:rPr>
       <w:drawing>
         <wp:anchor distT="0" distB="0" distL="114300" distR="114300" simplePos="0" relativeHeight="251660288" behindDoc="0" locked="0" layoutInCell="1" allowOverlap="1" wp14:anchorId="4E70A81B" wp14:editId="52EE05B3">
           <wp:simplePos x="0" y="0"/>
@@ -2313,7 +1789,7 @@
         <w:bCs/>
         <w:color w:val="124C8F"/>
       </w:rPr>
-      <w:t>Método caso</w:t>
+      <w:t>Base de Datos – 1er Semestre - Métodos Caso 1, 2 y 3</w:t>
     </w:r>
   </w:p>
   <w:p>
@@ -2484,7 +1960,7 @@
   <w:abstractNum w:abstractNumId="8" w15:restartNumberingAfterBreak="0">
     <w:nsid w:val="FFFFFF89"/>
     <w:multiLevelType w:val="singleLevel"/>
-    <w:tmpl w:val="29761A62"/>
+    <w:tmpl w:val="9EA82B62"/>
     <w:lvl w:ilvl="0">
       <w:start w:val="1"/>
       <w:numFmt w:val="bullet"/>
@@ -3451,6 +2927,10 @@
     <w:name w:val="Normal"/>
     <w:qFormat/>
     <w:rsid w:val="00C570DA"/>
+    <w:rPr>
+      <w:noProof/>
+      <w:lang w:val="es-MX"/>
+    </w:rPr>
   </w:style>
   <w:style w:type="paragraph" w:styleId="Ttulo1">
     <w:name w:val="heading 1"/>
@@ -3664,7 +3144,6 @@
   <w:style w:type="character" w:default="1" w:styleId="Fuentedeprrafopredeter">
     <w:name w:val="Default Paragraph Font"/>
     <w:uiPriority w:val="1"/>
-    <w:semiHidden/>
     <w:unhideWhenUsed/>
   </w:style>
   <w:style w:type="table" w:default="1" w:styleId="Tablanormal">

</xml_diff>